<commit_message>
questions and questionaires for module 1& 2
</commit_message>
<xml_diff>
--- a/Phase_2/Module_1/Module_1_questions.docx
+++ b/Phase_2/Module_1/Module_1_questions.docx
@@ -114,6 +114,187 @@
           <w:szCs w:val="24"/>
         </w:rPr>
       </w:pPr>
+      <w:r>
+        <w:rPr>
+          <w:sz w:val="24"/>
+          <w:szCs w:val="24"/>
+        </w:rPr>
+        <w:t>How many students generally apply per month?</w:t>
+      </w:r>
+    </w:p>
+    <w:p>
+      <w:pPr>
+        <w:pStyle w:val="ListParagraph"/>
+        <w:numPr>
+          <w:ilvl w:val="0"/>
+          <w:numId w:val="1"/>
+        </w:numPr>
+        <w:rPr>
+          <w:sz w:val="24"/>
+          <w:szCs w:val="24"/>
+        </w:rPr>
+      </w:pPr>
+      <w:r>
+        <w:rPr>
+          <w:sz w:val="24"/>
+          <w:szCs w:val="24"/>
+        </w:rPr>
+        <w:t>Where can users locate information about this place?</w:t>
+      </w:r>
+    </w:p>
+    <w:p>
+      <w:pPr>
+        <w:pStyle w:val="ListParagraph"/>
+        <w:numPr>
+          <w:ilvl w:val="0"/>
+          <w:numId w:val="1"/>
+        </w:numPr>
+        <w:rPr>
+          <w:sz w:val="24"/>
+          <w:szCs w:val="24"/>
+        </w:rPr>
+      </w:pPr>
+      <w:r>
+        <w:rPr>
+          <w:sz w:val="24"/>
+          <w:szCs w:val="24"/>
+        </w:rPr>
+        <w:t>Give a range for the positive and negative feedback you get per month.</w:t>
+      </w:r>
+    </w:p>
+    <w:p>
+      <w:pPr>
+        <w:pStyle w:val="ListParagraph"/>
+        <w:numPr>
+          <w:ilvl w:val="0"/>
+          <w:numId w:val="1"/>
+        </w:numPr>
+        <w:rPr>
+          <w:sz w:val="24"/>
+          <w:szCs w:val="24"/>
+        </w:rPr>
+      </w:pPr>
+      <w:r>
+        <w:rPr>
+          <w:sz w:val="24"/>
+          <w:szCs w:val="24"/>
+        </w:rPr>
+        <w:t xml:space="preserve">How would you describe your users’ experience? </w:t>
+      </w:r>
+    </w:p>
+    <w:p>
+      <w:pPr>
+        <w:pStyle w:val="ListParagraph"/>
+        <w:numPr>
+          <w:ilvl w:val="0"/>
+          <w:numId w:val="1"/>
+        </w:numPr>
+        <w:rPr>
+          <w:sz w:val="24"/>
+          <w:szCs w:val="24"/>
+        </w:rPr>
+      </w:pPr>
+      <w:r>
+        <w:rPr>
+          <w:sz w:val="24"/>
+          <w:szCs w:val="24"/>
+        </w:rPr>
+        <w:t>How do you think you can enhance your user experience</w:t>
+      </w:r>
+    </w:p>
+    <w:p>
+      <w:pPr>
+        <w:pStyle w:val="ListParagraph"/>
+        <w:numPr>
+          <w:ilvl w:val="0"/>
+          <w:numId w:val="1"/>
+        </w:numPr>
+        <w:rPr>
+          <w:sz w:val="24"/>
+          <w:szCs w:val="24"/>
+        </w:rPr>
+      </w:pPr>
+      <w:r>
+        <w:rPr>
+          <w:sz w:val="24"/>
+          <w:szCs w:val="24"/>
+        </w:rPr>
+        <w:t>How many facilities do u have?</w:t>
+      </w:r>
+    </w:p>
+    <w:p>
+      <w:pPr>
+        <w:pStyle w:val="ListParagraph"/>
+        <w:numPr>
+          <w:ilvl w:val="0"/>
+          <w:numId w:val="1"/>
+        </w:numPr>
+        <w:rPr>
+          <w:sz w:val="24"/>
+          <w:szCs w:val="24"/>
+        </w:rPr>
+      </w:pPr>
+      <w:r>
+        <w:rPr>
+          <w:sz w:val="24"/>
+          <w:szCs w:val="24"/>
+        </w:rPr>
+        <w:t xml:space="preserve">Is there any place for users to give feedback, </w:t>
+      </w:r>
+      <w:r>
+        <w:rPr>
+          <w:sz w:val="24"/>
+          <w:szCs w:val="24"/>
+        </w:rPr>
+        <w:t>complaints</w:t>
+      </w:r>
+      <w:r>
+        <w:rPr>
+          <w:sz w:val="24"/>
+          <w:szCs w:val="24"/>
+        </w:rPr>
+        <w:t xml:space="preserve"> or add suggestions?</w:t>
+      </w:r>
+    </w:p>
+    <w:p>
+      <w:pPr>
+        <w:pStyle w:val="ListParagraph"/>
+        <w:numPr>
+          <w:ilvl w:val="0"/>
+          <w:numId w:val="1"/>
+        </w:numPr>
+        <w:rPr>
+          <w:sz w:val="24"/>
+          <w:szCs w:val="24"/>
+        </w:rPr>
+      </w:pPr>
+      <w:r>
+        <w:rPr>
+          <w:sz w:val="24"/>
+          <w:szCs w:val="24"/>
+        </w:rPr>
+        <w:t>Do you think it is sufficient for the users? Explain?</w:t>
+      </w:r>
+    </w:p>
+    <w:p>
+      <w:pPr>
+        <w:pStyle w:val="ListParagraph"/>
+        <w:numPr>
+          <w:ilvl w:val="0"/>
+          <w:numId w:val="1"/>
+        </w:numPr>
+        <w:rPr>
+          <w:sz w:val="24"/>
+          <w:szCs w:val="24"/>
+        </w:rPr>
+      </w:pPr>
+      <w:r>
+        <w:rPr>
+          <w:sz w:val="24"/>
+          <w:szCs w:val="24"/>
+        </w:rPr>
+        <w:t>Do you think the users prefer the old system or do they want a new system?</w:t>
+      </w:r>
     </w:p>
     <w:p>
       <w:pPr>
@@ -151,10 +332,9 @@
         </w:numPr>
       </w:pPr>
       <w:r>
-        <w:t>.</w:t>
-      </w:r>
-    </w:p>
-    <w:bookmarkEnd w:id="0"/>
+        <w:t>On scale from one to ten how satisfied are you with the current system</w:t>
+      </w:r>
+    </w:p>
     <w:p>
       <w:pPr>
         <w:pStyle w:val="ListParagraph"/>
@@ -163,6 +343,130 @@
           <w:numId w:val="2"/>
         </w:numPr>
       </w:pPr>
+      <w:r>
+        <w:t>What can we add to the current system?</w:t>
+      </w:r>
+    </w:p>
+    <w:p>
+      <w:pPr>
+        <w:pStyle w:val="ListParagraph"/>
+        <w:numPr>
+          <w:ilvl w:val="0"/>
+          <w:numId w:val="2"/>
+        </w:numPr>
+      </w:pPr>
+      <w:r>
+        <w:t>Do you think the facilities are sufficient in terms of numbers and size?</w:t>
+      </w:r>
+    </w:p>
+    <w:p>
+      <w:pPr>
+        <w:pStyle w:val="ListParagraph"/>
+        <w:numPr>
+          <w:ilvl w:val="0"/>
+          <w:numId w:val="2"/>
+        </w:numPr>
+      </w:pPr>
+      <w:r>
+        <w:t>How satisfied are you with the available services? (0-10)</w:t>
+      </w:r>
+    </w:p>
+    <w:p>
+      <w:pPr>
+        <w:pStyle w:val="ListParagraph"/>
+        <w:numPr>
+          <w:ilvl w:val="0"/>
+          <w:numId w:val="2"/>
+        </w:numPr>
+      </w:pPr>
+      <w:r>
+        <w:t>If you are not satisfied what made you unsatisfied?</w:t>
+      </w:r>
+    </w:p>
+    <w:p>
+      <w:pPr>
+        <w:pStyle w:val="ListParagraph"/>
+        <w:numPr>
+          <w:ilvl w:val="0"/>
+          <w:numId w:val="2"/>
+        </w:numPr>
+      </w:pPr>
+      <w:r>
+        <w:t>How did you check the availability of booking?</w:t>
+      </w:r>
+    </w:p>
+    <w:p>
+      <w:pPr>
+        <w:pStyle w:val="ListParagraph"/>
+        <w:numPr>
+          <w:ilvl w:val="0"/>
+          <w:numId w:val="2"/>
+        </w:numPr>
+      </w:pPr>
+      <w:r>
+        <w:t>Are you satisfied with the booking and payment processes? Why/why not?</w:t>
+      </w:r>
+    </w:p>
+    <w:p>
+      <w:pPr>
+        <w:pStyle w:val="ListParagraph"/>
+        <w:numPr>
+          <w:ilvl w:val="0"/>
+          <w:numId w:val="2"/>
+        </w:numPr>
+      </w:pPr>
+      <w:r>
+        <w:t>What are the problems you faced mainly with the current system?</w:t>
+      </w:r>
+    </w:p>
+    <w:p>
+      <w:pPr>
+        <w:pStyle w:val="ListParagraph"/>
+        <w:numPr>
+          <w:ilvl w:val="0"/>
+          <w:numId w:val="2"/>
+        </w:numPr>
+      </w:pPr>
+      <w:r>
+        <w:t>Have you ever submitted feedback or complaint?</w:t>
+      </w:r>
+    </w:p>
+    <w:p>
+      <w:pPr>
+        <w:pStyle w:val="ListParagraph"/>
+        <w:numPr>
+          <w:ilvl w:val="0"/>
+          <w:numId w:val="2"/>
+        </w:numPr>
+      </w:pPr>
+      <w:r>
+        <w:t>If yes, did you get a response?</w:t>
+      </w:r>
+    </w:p>
+    <w:p>
+      <w:pPr>
+        <w:pStyle w:val="ListParagraph"/>
+        <w:numPr>
+          <w:ilvl w:val="0"/>
+          <w:numId w:val="2"/>
+        </w:numPr>
+      </w:pPr>
+      <w:r>
+        <w:t>Did you have any previous knowledge about the place, in terms of rules, policies, guidelines, regulations, …. etc.</w:t>
+      </w:r>
+    </w:p>
+    <w:p>
+      <w:pPr>
+        <w:pStyle w:val="ListParagraph"/>
+        <w:numPr>
+          <w:ilvl w:val="0"/>
+          <w:numId w:val="2"/>
+        </w:numPr>
+      </w:pPr>
+      <w:r>
+        <w:t>Did you know anything about the available resources?</w:t>
+      </w:r>
+      <w:bookmarkEnd w:id="0"/>
     </w:p>
     <w:sectPr>
       <w:pgSz w:w="12240" w:h="15840"/>

</xml_diff>